<commit_message>
circuitos de alimentacao update
</commit_message>
<xml_diff>
--- a/01Relatorios/VariosCapitulosRelatorio/Circuito de Alimentação.docx
+++ b/01Relatorios/VariosCapitulosRelatorio/Circuito de Alimentação.docx
@@ -39,10 +39,40 @@
         <w:t>Para alimentar</w:t>
       </w:r>
       <w:r>
-        <w:t xml:space="preserve"> os circuitos é necessária uma alimentação de 12V.  </w:t>
-      </w:r>
-      <w:r>
-        <w:t xml:space="preserve">Foram utilizadas baterias recarregáveis LI-ION de 3,7 V </w:t>
+        <w:t xml:space="preserve"> os </w:t>
+      </w:r>
+      <w:r>
+        <w:t>circuitos</w:t>
+      </w:r>
+      <w:r>
+        <w:t xml:space="preserve"> são necessárias tensões de 12 V, </w:t>
+      </w:r>
+      <w:r>
+        <w:t>5 V e</w:t>
+      </w:r>
+      <w:r>
+        <w:t xml:space="preserve"> </w:t>
+      </w:r>
+      <w:r>
+        <w:t>3.3 V</w:t>
+      </w:r>
+      <w:r>
+        <w:t xml:space="preserve">.  </w:t>
+      </w:r>
+      <w:r>
+        <w:t>Para</w:t>
+      </w:r>
+      <w:r>
+        <w:t xml:space="preserve"> obter o primeiro valor de tensão, f</w:t>
+      </w:r>
+      <w:r>
+        <w:t xml:space="preserve">oram utilizadas </w:t>
+      </w:r>
+      <w:r>
+        <w:t xml:space="preserve">três </w:t>
+      </w:r>
+      <w:r>
+        <w:t xml:space="preserve">baterias recarregáveis LI-ION de 3,7 V </w:t>
       </w:r>
       <w:r>
         <w:rPr>
@@ -60,10 +90,34 @@
         <w:rPr>
           <w:highlight w:val="yellow"/>
         </w:rPr>
-        <w:t>].</w:t>
-      </w:r>
-      <w:r>
-        <w:t xml:space="preserve"> De modo a obter uma maior autonomia utilizou-se 6 células. Para proteção das baterias e evitar problemas nos circuitos </w:t>
+        <w:t>]</w:t>
+      </w:r>
+      <w:r>
+        <w:t xml:space="preserve"> em série</w:t>
+      </w:r>
+      <w:r>
+        <w:t>.</w:t>
+      </w:r>
+      <w:r>
+        <w:t xml:space="preserve"> </w:t>
+      </w:r>
+      <w:r>
+        <w:t xml:space="preserve">De modo a aumentar a autonomia do DWR, foram colocadas mais três </w:t>
+      </w:r>
+      <w:r>
+        <w:t>baterias</w:t>
+      </w:r>
+      <w:r>
+        <w:t>, cada uma em paralel</w:t>
+      </w:r>
+      <w:r>
+        <w:t>o</w:t>
+      </w:r>
+      <w:r>
+        <w:t xml:space="preserve"> com as três já existentes. </w:t>
+      </w:r>
+      <w:r>
+        <w:t xml:space="preserve">Para proteção das baterias </w:t>
       </w:r>
       <w:r>
         <w:t xml:space="preserve">foi usado um </w:t>
@@ -93,13 +147,64 @@
         <w:t>]</w:t>
       </w:r>
       <w:r>
-        <w:t xml:space="preserve">, ligado tal como mostra a </w:t>
+        <w:t xml:space="preserve">. Este dispositivo controla a descarga das baterias não deixando que a sua tensão desça abaixo de um limite de segurança. Como as baterias necessitam de ser carregadas, adicionou-se ao circuito os terminais de entrada de modo a ser possível ligar um carregador </w:t>
       </w:r>
       <w:r>
         <w:rPr>
           <w:highlight w:val="yellow"/>
         </w:rPr>
-        <w:t>FIGURA</w:t>
+        <w:t>[</w:t>
+      </w:r>
+      <w:r>
+        <w:rPr>
+          <w:highlight w:val="yellow"/>
+        </w:rPr>
+        <w:t>REF</w:t>
+      </w:r>
+      <w:r>
+        <w:rPr>
+          <w:highlight w:val="yellow"/>
+        </w:rPr>
+        <w:t>]</w:t>
+      </w:r>
+      <w:r>
+        <w:t xml:space="preserve"> em paralelo com a carga. P</w:t>
+      </w:r>
+      <w:r>
+        <w:t xml:space="preserve">ara proteção de todos os componentes foi usado um fusível </w:t>
+      </w:r>
+      <w:r>
+        <w:t xml:space="preserve">entre os terminais do carregador e a carga </w:t>
+      </w:r>
+      <w:r>
+        <w:rPr>
+          <w:highlight w:val="yellow"/>
+        </w:rPr>
+        <w:t>[</w:t>
+      </w:r>
+      <w:r>
+        <w:rPr>
+          <w:highlight w:val="yellow"/>
+        </w:rPr>
+        <w:t>REF</w:t>
+      </w:r>
+      <w:r>
+        <w:rPr>
+          <w:highlight w:val="yellow"/>
+        </w:rPr>
+        <w:t>]</w:t>
+      </w:r>
+      <w:r>
+        <w:t>.</w:t>
+      </w:r>
+      <w:r>
+        <w:t xml:space="preserve"> O esquema de ligação é apresentado na </w:t>
+      </w:r>
+      <w:r>
+        <w:rPr>
+          <w:highlight w:val="yellow"/>
+        </w:rPr>
+        <w:t>Figura</w:t>
       </w:r>
       <w:r>
         <w:t>.</w:t>
@@ -183,7 +288,19 @@
           <w:noProof/>
         </w:rPr>
         <w:tab/>
-        <w:t xml:space="preserve">Cada motor usado no AWR consome uma corrente de 580 mA </w:t>
+        <w:t xml:space="preserve">Cada motor usado no </w:t>
+      </w:r>
+      <w:r>
+        <w:rPr>
+          <w:noProof/>
+        </w:rPr>
+        <w:t>D</w:t>
+      </w:r>
+      <w:r>
+        <w:rPr>
+          <w:noProof/>
+        </w:rPr>
+        <w:t xml:space="preserve">WR consome uma corrente de 580 mA </w:t>
       </w:r>
       <w:r>
         <w:rPr>
@@ -196,6 +313,12 @@
         <w:rPr>
           <w:noProof/>
         </w:rPr>
+        <w:t>,</w:t>
+      </w:r>
+      <w:r>
+        <w:rPr>
+          <w:noProof/>
+        </w:rPr>
         <w:t xml:space="preserve"> e</w:t>
       </w:r>
       <w:r>
@@ -238,7 +361,122 @@
         <w:rPr>
           <w:noProof/>
         </w:rPr>
-        <w:t>Quanto aos sensores usados, o QTR-8A consome aproximadamente 100 mA, o RFID consome no maximo 26 mA e o sensor de distancia consome aproximadamente 30 mA. Quanto ao módulo bluetooth a currente de operação é 40 mA. Em relação ao microcontrolador STM32</w:t>
+        <w:t>Quanto aos sensores usados, o QTR-8A consome</w:t>
+      </w:r>
+      <w:r>
+        <w:rPr>
+          <w:noProof/>
+        </w:rPr>
+        <w:t>,</w:t>
+      </w:r>
+      <w:r>
+        <w:rPr>
+          <w:noProof/>
+        </w:rPr>
+        <w:t xml:space="preserve"> </w:t>
+      </w:r>
+      <w:r>
+        <w:rPr>
+          <w:noProof/>
+        </w:rPr>
+        <w:t>sensivelmente,</w:t>
+      </w:r>
+      <w:r>
+        <w:rPr>
+          <w:noProof/>
+        </w:rPr>
+        <w:t xml:space="preserve"> 100 mA, o RFID</w:t>
+      </w:r>
+      <w:r>
+        <w:rPr>
+          <w:noProof/>
+        </w:rPr>
+        <w:t xml:space="preserve"> </w:t>
+      </w:r>
+      <w:r>
+        <w:rPr>
+          <w:noProof/>
+        </w:rPr>
+        <w:t>26 mA</w:t>
+      </w:r>
+      <w:r>
+        <w:rPr>
+          <w:noProof/>
+        </w:rPr>
+        <w:t>,</w:t>
+      </w:r>
+      <w:r>
+        <w:rPr>
+          <w:noProof/>
+        </w:rPr>
+        <w:t xml:space="preserve"> o sensor de dist</w:t>
+      </w:r>
+      <w:r>
+        <w:rPr>
+          <w:noProof/>
+        </w:rPr>
+        <w:t>â</w:t>
+      </w:r>
+      <w:r>
+        <w:rPr>
+          <w:noProof/>
+        </w:rPr>
+        <w:t>ncia 30 mA</w:t>
+      </w:r>
+      <w:r>
+        <w:rPr>
+          <w:noProof/>
+        </w:rPr>
+        <w:t xml:space="preserve"> e </w:t>
+      </w:r>
+      <w:r>
+        <w:rPr>
+          <w:noProof/>
+        </w:rPr>
+        <w:t>módulo bluetooth é</w:t>
+      </w:r>
+      <w:r>
+        <w:rPr>
+          <w:noProof/>
+        </w:rPr>
+        <w:t xml:space="preserve"> </w:t>
+      </w:r>
+      <w:r>
+        <w:rPr>
+          <w:noProof/>
+        </w:rPr>
+        <w:t>40</w:t>
+      </w:r>
+      <w:r>
+        <w:rPr>
+          <w:noProof/>
+        </w:rPr>
+        <w:t> </w:t>
+      </w:r>
+      <w:r>
+        <w:rPr>
+          <w:noProof/>
+        </w:rPr>
+        <w:t xml:space="preserve">mA. </w:t>
+      </w:r>
+      <w:r>
+        <w:rPr>
+          <w:noProof/>
+        </w:rPr>
+        <w:t xml:space="preserve">O </w:t>
+      </w:r>
+      <w:r>
+        <w:rPr>
+          <w:noProof/>
+          <w:highlight w:val="yellow"/>
+        </w:rPr>
+        <w:t>microcontrolador</w:t>
+      </w:r>
+      <w:r>
+        <w:rPr>
+          <w:noProof/>
+        </w:rPr>
+        <w:t xml:space="preserve"> STM32</w:t>
       </w:r>
       <w:r>
         <w:rPr>
@@ -256,7 +494,13 @@
         <w:rPr>
           <w:noProof/>
         </w:rPr>
-        <w:t xml:space="preserve">ZI, este </w:t>
+        <w:t>ZI</w:t>
+      </w:r>
+      <w:r>
+        <w:rPr>
+          <w:noProof/>
+        </w:rPr>
+        <w:t xml:space="preserve"> </w:t>
       </w:r>
       <w:r>
         <w:rPr>
@@ -271,155 +515,202 @@
         <w:t xml:space="preserve"> </w:t>
       </w:r>
       <w:r>
-        <w:t xml:space="preserve">258 </w:t>
-      </w:r>
-      <w:proofErr w:type="spellStart"/>
-      <w:r>
-        <w:t>mA</w:t>
-      </w:r>
-      <w:r>
+        <w:t>258 mA</w:t>
+      </w:r>
+      <w:r>
+        <w:t xml:space="preserve">. </w:t>
+      </w:r>
+      <w:r>
+        <w:t>Somando as correntes consumidas por estes componentes, e assumindo que os restantes componentes têm consumos desprezáveis</w:t>
+      </w:r>
+      <w:r>
+        <w:t xml:space="preserve"> comparativamente com os restantes</w:t>
+      </w:r>
+      <w:r>
+        <w:t>,</w:t>
+      </w:r>
+      <w:r>
+        <w:t xml:space="preserve"> conclui-se que</w:t>
+      </w:r>
+      <w:r>
+        <w:t xml:space="preserve"> consumo total </w:t>
+      </w:r>
+      <w:r>
+        <w:t xml:space="preserve">do DWR </w:t>
+      </w:r>
+      <w:r>
+        <w:t>será de</w:t>
+      </w:r>
+      <w:r>
+        <w:t>,</w:t>
+      </w:r>
+      <w:r>
+        <w:t xml:space="preserve"> aproximadamente</w:t>
+      </w:r>
+      <w:r>
+        <w:t>,</w:t>
+      </w:r>
+      <w:r>
+        <w:t xml:space="preserve"> 1614 mA. </w:t>
+      </w:r>
+      <w:r>
+        <w:rPr>
+          <w:noProof/>
+        </w:rPr>
+        <w:t>Visto que cada célula possui 2200 mAh</w:t>
+      </w:r>
+      <w:r>
+        <w:rPr>
+          <w:noProof/>
+        </w:rPr>
+        <w:t xml:space="preserve"> </w:t>
+      </w:r>
+      <w:r>
+        <w:rPr>
+          <w:noProof/>
+        </w:rPr>
+        <w:t xml:space="preserve">e </w:t>
+      </w:r>
+      <w:r>
+        <w:rPr>
+          <w:noProof/>
+        </w:rPr>
+        <w:t xml:space="preserve">considerando </w:t>
+      </w:r>
+      <w:r>
+        <w:rPr>
+          <w:noProof/>
+        </w:rPr>
+        <w:t>que esta tem um rendimento de 80 %</w:t>
+      </w:r>
+      <w:r>
+        <w:rPr>
+          <w:noProof/>
+        </w:rPr>
+        <w:t xml:space="preserve">, então </w:t>
+      </w:r>
+      <w:r>
+        <w:rPr>
+          <w:noProof/>
+        </w:rPr>
+        <w:t xml:space="preserve">estão disponíveis 1760 mAh. </w:t>
+      </w:r>
+      <w:r>
+        <w:rPr>
+          <w:noProof/>
+        </w:rPr>
+        <w:t xml:space="preserve">Como cada célula está colocada </w:t>
+      </w:r>
+      <w:r>
+        <w:rPr>
+          <w:noProof/>
+        </w:rPr>
+        <w:t xml:space="preserve">em paralelo </w:t>
+      </w:r>
+      <w:r>
+        <w:rPr>
+          <w:noProof/>
+        </w:rPr>
+        <w:t>com uma outra, no t</w:t>
+      </w:r>
+      <w:r>
+        <w:rPr>
+          <w:noProof/>
+        </w:rPr>
+        <w:t>o</w:t>
+      </w:r>
+      <w:r>
+        <w:rPr>
+          <w:noProof/>
+        </w:rPr>
+        <w:t>tal, estão disponíveis</w:t>
+      </w:r>
+      <w:r>
+        <w:rPr>
+          <w:noProof/>
+        </w:rPr>
+        <w:t xml:space="preserve"> 3520</w:t>
+      </w:r>
+      <w:r>
+        <w:rPr>
+          <w:noProof/>
+        </w:rPr>
+        <w:t xml:space="preserve"> mAh</w:t>
+      </w:r>
+      <w:r>
+        <w:rPr>
+          <w:noProof/>
+        </w:rPr>
+        <w:t xml:space="preserve"> para todos os circuitos</w:t>
+      </w:r>
+      <w:r>
+        <w:rPr>
+          <w:noProof/>
+        </w:rPr>
         <w:t>.</w:t>
       </w:r>
-      <w:proofErr w:type="spellEnd"/>
-      <w:r>
-        <w:t xml:space="preserve"> Com estes valores, conclui-se que os circuitos consomem aproximadamente 1614 </w:t>
-      </w:r>
-      <w:proofErr w:type="spellStart"/>
-      <w:r>
-        <w:t>mA.</w:t>
-      </w:r>
-      <w:proofErr w:type="spellEnd"/>
-      <w:r>
+      <w:r>
+        <w:rPr>
+          <w:noProof/>
+        </w:rPr>
         <w:t xml:space="preserve"> </w:t>
       </w:r>
       <w:r>
         <w:rPr>
           <w:noProof/>
         </w:rPr>
-        <w:t>Assumindo que os restantes circuitos</w:t>
-      </w:r>
-      <w:r>
-        <w:rPr>
-          <w:noProof/>
-        </w:rPr>
-        <w:t xml:space="preserve"> do robô</w:t>
-      </w:r>
-      <w:r>
-        <w:rPr>
-          <w:noProof/>
-        </w:rPr>
-        <w:t xml:space="preserve"> consomem </w:t>
-      </w:r>
-      <w:r>
-        <w:rPr>
-          <w:noProof/>
-        </w:rPr>
-        <w:t>no maximo mais 100mA</w:t>
-      </w:r>
-      <w:r>
-        <w:rPr>
-          <w:noProof/>
-        </w:rPr>
+        <w:t xml:space="preserve">Assim, </w:t>
+      </w:r>
+      <w:r>
+        <w:rPr>
+          <w:noProof/>
+        </w:rPr>
+        <w:t xml:space="preserve">estimou-se uma </w:t>
+      </w:r>
+      <w:r>
+        <w:rPr>
+          <w:noProof/>
+        </w:rPr>
+        <w:t xml:space="preserve">autonomia </w:t>
+      </w:r>
+      <w:r>
+        <w:rPr>
+          <w:noProof/>
+        </w:rPr>
+        <w:t>de</w:t>
+      </w:r>
+      <w:r>
+        <w:rPr>
+          <w:noProof/>
+        </w:rPr>
+        <w:t xml:space="preserve"> 2 horas e 10 minutos</w:t>
+      </w:r>
+      <w:r>
+        <w:rPr>
+          <w:noProof/>
+        </w:rPr>
+        <w:t xml:space="preserve">. </w:t>
+      </w:r>
+      <w:r>
+        <w:t xml:space="preserve">Caso </w:t>
+      </w:r>
+      <w:r>
+        <w:t>se pretenda aumentar este valor</w:t>
+      </w:r>
+      <w:r>
         <w:t xml:space="preserve">, </w:t>
       </w:r>
       <w:r>
-        <w:rPr>
-          <w:noProof/>
-        </w:rPr>
-        <w:t xml:space="preserve">conclui-se que </w:t>
-      </w:r>
-      <w:r>
-        <w:rPr>
-          <w:noProof/>
-        </w:rPr>
-        <w:t>todos os</w:t>
-      </w:r>
-      <w:r>
-        <w:rPr>
-          <w:noProof/>
-        </w:rPr>
-        <w:t xml:space="preserve"> circuitos consomem no </w:t>
-      </w:r>
-      <w:r>
-        <w:rPr>
-          <w:noProof/>
-        </w:rPr>
-        <w:t>máximo</w:t>
-      </w:r>
-      <w:r>
-        <w:rPr>
-          <w:noProof/>
-        </w:rPr>
-        <w:t xml:space="preserve"> 1</w:t>
-      </w:r>
-      <w:r>
-        <w:rPr>
-          <w:noProof/>
-        </w:rPr>
-        <w:t>714</w:t>
-      </w:r>
-      <w:r>
-        <w:rPr>
-          <w:noProof/>
-        </w:rPr>
-        <w:t xml:space="preserve"> mA</w:t>
-      </w:r>
-      <w:r>
-        <w:rPr>
-          <w:noProof/>
-        </w:rPr>
-        <w:t xml:space="preserve">. </w:t>
-      </w:r>
-      <w:r>
-        <w:rPr>
-          <w:noProof/>
-        </w:rPr>
-        <w:t xml:space="preserve">Visto que cada célula possui 2200 mAh e </w:t>
-      </w:r>
-      <w:r>
-        <w:rPr>
-          <w:noProof/>
-        </w:rPr>
-        <w:t xml:space="preserve">considerando </w:t>
-      </w:r>
-      <w:r>
-        <w:rPr>
-          <w:noProof/>
-        </w:rPr>
-        <w:t>que esta tem um rendimento de 80 %</w:t>
-      </w:r>
-      <w:r>
-        <w:rPr>
-          <w:noProof/>
-        </w:rPr>
-        <w:t xml:space="preserve">, então </w:t>
-      </w:r>
-      <w:r>
-        <w:rPr>
-          <w:noProof/>
-        </w:rPr>
-        <w:t xml:space="preserve">estão disponíveis 1760 mAh. Assim, a autonomia da bateria será de 1 hora e </w:t>
-      </w:r>
-      <w:r>
-        <w:rPr>
-          <w:noProof/>
-        </w:rPr>
-        <w:t>1</w:t>
-      </w:r>
-      <w:r>
-        <w:rPr>
-          <w:noProof/>
-        </w:rPr>
-        <w:t xml:space="preserve"> minuto</w:t>
-      </w:r>
-      <w:r>
-        <w:rPr>
-          <w:noProof/>
-        </w:rPr>
-        <w:t xml:space="preserve">. </w:t>
-      </w:r>
-      <w:r>
-        <w:t>Caso a autonomia não seja suficiente, poderão ser adicionadas mais células em paralelo com as existentes.</w:t>
+        <w:t>poder-se-á</w:t>
+      </w:r>
+      <w:r>
+        <w:t xml:space="preserve"> adiciona</w:t>
+      </w:r>
+      <w:r>
+        <w:t>r</w:t>
+      </w:r>
+      <w:r>
+        <w:t xml:space="preserve"> mais células em paralelo com as existentes.</w:t>
       </w:r>
     </w:p>
     <w:p>
@@ -428,13 +719,28 @@
       </w:pPr>
       <w:r>
         <w:tab/>
-        <w:t>De forma a obter tensões de 5 V</w:t>
-      </w:r>
-      <w:r>
-        <w:t xml:space="preserve"> e 3.3V</w:t>
-      </w:r>
-      <w:r>
-        <w:t xml:space="preserve">, necessárias em alguns </w:t>
+        <w:t xml:space="preserve">De forma a obter tensões de </w:t>
+      </w:r>
+      <w:r>
+        <w:t>3.3V</w:t>
+      </w:r>
+      <w:r>
+        <w:t xml:space="preserve"> e </w:t>
+      </w:r>
+      <w:r>
+        <w:t xml:space="preserve">5 V, necessárias </w:t>
+      </w:r>
+      <w:r>
+        <w:t>para</w:t>
+      </w:r>
+      <w:r>
+        <w:t xml:space="preserve"> </w:t>
+      </w:r>
+      <w:r>
+        <w:t>alimentação de</w:t>
+      </w:r>
+      <w:r>
+        <w:t xml:space="preserve"> </w:t>
       </w:r>
       <w:r>
         <w:t>sensores e módulos</w:t>
@@ -451,7 +757,6 @@
       <w:r>
         <w:t xml:space="preserve">usou-se uma fonte de alimentação para </w:t>
       </w:r>
-      <w:proofErr w:type="spellStart"/>
       <w:r>
         <w:rPr>
           <w:i/>
@@ -459,7 +764,6 @@
         </w:rPr>
         <w:t>breadboard</w:t>
       </w:r>
-      <w:proofErr w:type="spellEnd"/>
       <w:r>
         <w:t xml:space="preserve"> V2 </w:t>
       </w:r>
@@ -503,7 +807,17 @@
         <w:t>]</w:t>
       </w:r>
       <w:r>
-        <w:t xml:space="preserve">. Tal como a STM, esta fonte também é alimentada via USB. Para o efeito usou-se um circuito abaixador para 5V, com quatro portas USB, que tem como entrada os 12V provenientes da BMS </w:t>
+        <w:t xml:space="preserve">. </w:t>
+      </w:r>
+      <w:r>
+        <w:t xml:space="preserve">Esta fonte é alimentada via USB. </w:t>
+      </w:r>
+      <w:r>
+        <w:t xml:space="preserve">Para o efeito usou-se um circuito abaixador para 5V, com quatro </w:t>
+      </w:r>
+      <w:r>
+        <w:lastRenderedPageBreak/>
+        <w:t xml:space="preserve">portas USB, que tem como entrada os 12V provenientes da BMS </w:t>
       </w:r>
       <w:r>
         <w:rPr>
@@ -524,7 +838,32 @@
         <w:t>]</w:t>
       </w:r>
       <w:r>
-        <w:t>. Atendendo que este circuito debita no máximo 8 A, é suficiente para alimentar todos os componentes que necessitam de + 5 V via USB.</w:t>
+        <w:t xml:space="preserve">. </w:t>
+      </w:r>
+      <w:r>
+        <w:t xml:space="preserve">Uma vez que adquiro este módulo, optou-se por alimentar a STM de igual modo. </w:t>
+      </w:r>
+      <w:r>
+        <w:t xml:space="preserve">Atendendo que </w:t>
+      </w:r>
+      <w:r>
+        <w:t xml:space="preserve">o </w:t>
+      </w:r>
+      <w:r>
+        <w:rPr>
+          <w:i/>
+          <w:iCs/>
+        </w:rPr>
+        <w:t xml:space="preserve">step-down </w:t>
+      </w:r>
+      <w:r>
+        <w:t>debita</w:t>
+      </w:r>
+      <w:r>
+        <w:t>,</w:t>
+      </w:r>
+      <w:r>
+        <w:t xml:space="preserve"> no máximo 8 A, é suficiente para alimentar todos os componentes que necessitam de + 5 V via USB.</w:t>
       </w:r>
     </w:p>
     <w:p>
@@ -537,7 +876,6 @@
         <w:pStyle w:val="PhDCorpo"/>
       </w:pPr>
       <w:r>
-        <w:lastRenderedPageBreak/>
         <w:t>REFERENCIAS DESCRITAS:</w:t>
       </w:r>
     </w:p>
@@ -549,56 +887,20 @@
       <w:r>
         <w:t xml:space="preserve">1 - </w:t>
       </w:r>
-      <w:proofErr w:type="spellStart"/>
-      <w:r>
-        <w:t>Corporation</w:t>
-      </w:r>
-      <w:proofErr w:type="spellEnd"/>
-      <w:r>
-        <w:t xml:space="preserve">, </w:t>
-      </w:r>
-      <w:proofErr w:type="spellStart"/>
-      <w:r>
-        <w:t>Tenergy</w:t>
-      </w:r>
-      <w:proofErr w:type="spellEnd"/>
+      <w:r>
+        <w:t>Corporation, Tenergy</w:t>
+      </w:r>
       <w:r>
         <w:t xml:space="preserve"> | </w:t>
       </w:r>
       <w:r>
-        <w:t xml:space="preserve">TENERGY 18650 2200 </w:t>
-      </w:r>
-      <w:proofErr w:type="spellStart"/>
-      <w:r>
-        <w:t>mAh</w:t>
-      </w:r>
-      <w:proofErr w:type="spellEnd"/>
-      <w:r>
-        <w:t xml:space="preserve"> Li-</w:t>
-      </w:r>
-      <w:proofErr w:type="spellStart"/>
-      <w:r>
-        <w:t>Ion</w:t>
-      </w:r>
-      <w:proofErr w:type="spellEnd"/>
-      <w:r>
-        <w:t xml:space="preserve"> </w:t>
-      </w:r>
-      <w:proofErr w:type="spellStart"/>
-      <w:r>
-        <w:t>Cell</w:t>
-      </w:r>
-      <w:proofErr w:type="spellEnd"/>
+        <w:t>TENERGY 18650 2200 mAh Li-Ion Cell</w:t>
+      </w:r>
       <w:r>
         <w:t xml:space="preserve"> | </w:t>
       </w:r>
-      <w:proofErr w:type="spellStart"/>
-      <w:r>
-        <w:t>Tenergy</w:t>
-      </w:r>
-      <w:proofErr w:type="spellEnd"/>
-      <w:r>
-        <w:t xml:space="preserve"> 18650</w:t>
+      <w:r>
+        <w:t>Tenergy 18650</w:t>
       </w:r>
     </w:p>
     <w:p>
@@ -627,19 +929,9 @@
       <w:r>
         <w:t xml:space="preserve">3 - </w:t>
       </w:r>
-      <w:proofErr w:type="spellStart"/>
-      <w:r>
-        <w:t>Electromotor</w:t>
-      </w:r>
-      <w:proofErr w:type="spellEnd"/>
-      <w:r>
-        <w:t xml:space="preserve">, </w:t>
-      </w:r>
-      <w:proofErr w:type="spellStart"/>
-      <w:r>
-        <w:t>Zhengk</w:t>
-      </w:r>
-      <w:proofErr w:type="spellEnd"/>
+      <w:r>
+        <w:t>Electromotor, Zhengk</w:t>
+      </w:r>
       <w:r>
         <w:t xml:space="preserve"> | </w:t>
       </w:r>

</xml_diff>